<commit_message>
Re-pulled data from Qualtrics API to include "Don't know" responses and re-ran programs to generate updated output that contains rows for "Don't know" answers.
</commit_message>
<xml_diff>
--- a/results/tables/MSWord/Table2_RepValue_discipline.docx
+++ b/results/tables/MSWord/Table2_RepValue_discipline.docx
@@ -1309,7 +1309,7 @@
       <w:tr>
         <w:trPr>
           <w:cantSplit/>
-          <w:trHeight w:val="617" w:hRule="auto"/>
+          <w:trHeight w:val="616" w:hRule="auto"/>
         </w:trPr>
         <w:tc>
           <w:tcPr>
@@ -1336,7 +1336,7 @@
                 <w:szCs w:val="22"/>
                 <w:color w:val="000000"/>
               </w:rPr>
-              <w:t xml:space="preserve">  Missing</w:t>
+              <w:t xml:space="preserve">  Don't know</w:t>
             </w:r>
           </w:p>
         </w:tc>
@@ -2564,6 +2564,215 @@
       <w:tr>
         <w:trPr>
           <w:cantSplit/>
+          <w:trHeight w:val="616" w:hRule="auto"/>
+        </w:trPr>
+        <w:tc>
+          <w:tcPr>
+            <w:tcBorders/>
+            <w:shd w:val="clear" w:color="auto" w:fill="FFFFFF"/>
+            <w:tcMar>
+              <w:top w:w="0" w:type="dxa"/>
+              <w:bottom w:w="0" w:type="dxa"/>
+              <w:left w:w="0" w:type="dxa"/>
+              <w:right w:w="0" w:type="dxa"/>
+            </w:tcMar>
+            <w:vAlign w:val="center"/>
+          </w:tcPr>
+          <w:p>
+            <w:pPr>
+              <w:jc w:val="left"/>
+              <w:spacing w:after="100" w:before="100" w:line="240"/>
+              <w:ind w:firstLine="0" w:left="100" w:right="100"/>
+            </w:pPr>
+            <w:r>
+              <w:rPr>
+                <w:rFonts w:ascii="Helvetica" w:hAnsi="Helvetica" w:eastAsia="Helvetica" w:cs="Helvetica"/>
+                <w:sz w:val="22"/>
+                <w:szCs w:val="22"/>
+                <w:color w:val="000000"/>
+              </w:rPr>
+              <w:t xml:space="preserve">  Don't know</w:t>
+            </w:r>
+          </w:p>
+        </w:tc>
+        <w:tc>
+          <w:tcPr>
+            <w:tcBorders/>
+            <w:shd w:val="clear" w:color="auto" w:fill="FFFFFF"/>
+            <w:tcMar>
+              <w:top w:w="0" w:type="dxa"/>
+              <w:bottom w:w="0" w:type="dxa"/>
+              <w:left w:w="0" w:type="dxa"/>
+              <w:right w:w="0" w:type="dxa"/>
+            </w:tcMar>
+            <w:vAlign w:val="center"/>
+          </w:tcPr>
+          <w:p>
+            <w:pPr>
+              <w:jc w:val="center"/>
+              <w:spacing w:after="100" w:before="100" w:line="240"/>
+              <w:ind w:firstLine="0" w:left="100" w:right="100"/>
+            </w:pPr>
+            <w:r>
+              <w:rPr>
+                <w:rFonts w:ascii="Helvetica" w:hAnsi="Helvetica" w:eastAsia="Helvetica" w:cs="Helvetica"/>
+                <w:sz w:val="22"/>
+                <w:szCs w:val="22"/>
+                <w:color w:val="000000"/>
+              </w:rPr>
+              <w:t xml:space="preserve">3 (3.9%)</w:t>
+            </w:r>
+          </w:p>
+        </w:tc>
+        <w:tc>
+          <w:tcPr>
+            <w:tcBorders/>
+            <w:shd w:val="clear" w:color="auto" w:fill="FFFFFF"/>
+            <w:tcMar>
+              <w:top w:w="0" w:type="dxa"/>
+              <w:bottom w:w="0" w:type="dxa"/>
+              <w:left w:w="0" w:type="dxa"/>
+              <w:right w:w="0" w:type="dxa"/>
+            </w:tcMar>
+            <w:vAlign w:val="center"/>
+          </w:tcPr>
+          <w:p>
+            <w:pPr>
+              <w:jc w:val="center"/>
+              <w:spacing w:after="100" w:before="100" w:line="240"/>
+              <w:ind w:firstLine="0" w:left="100" w:right="100"/>
+            </w:pPr>
+            <w:r>
+              <w:rPr>
+                <w:rFonts w:ascii="Helvetica" w:hAnsi="Helvetica" w:eastAsia="Helvetica" w:cs="Helvetica"/>
+                <w:sz w:val="22"/>
+                <w:szCs w:val="22"/>
+                <w:color w:val="000000"/>
+              </w:rPr>
+              <w:t xml:space="preserve">7 (6.2%)</w:t>
+            </w:r>
+          </w:p>
+        </w:tc>
+        <w:tc>
+          <w:tcPr>
+            <w:tcBorders/>
+            <w:shd w:val="clear" w:color="auto" w:fill="FFFFFF"/>
+            <w:tcMar>
+              <w:top w:w="0" w:type="dxa"/>
+              <w:bottom w:w="0" w:type="dxa"/>
+              <w:left w:w="0" w:type="dxa"/>
+              <w:right w:w="0" w:type="dxa"/>
+            </w:tcMar>
+            <w:vAlign w:val="center"/>
+          </w:tcPr>
+          <w:p>
+            <w:pPr>
+              <w:jc w:val="center"/>
+              <w:spacing w:after="100" w:before="100" w:line="240"/>
+              <w:ind w:firstLine="0" w:left="100" w:right="100"/>
+            </w:pPr>
+            <w:r>
+              <w:rPr>
+                <w:rFonts w:ascii="Helvetica" w:hAnsi="Helvetica" w:eastAsia="Helvetica" w:cs="Helvetica"/>
+                <w:sz w:val="22"/>
+                <w:szCs w:val="22"/>
+                <w:color w:val="000000"/>
+              </w:rPr>
+              <w:t xml:space="preserve">1 (2.4%)</w:t>
+            </w:r>
+          </w:p>
+        </w:tc>
+        <w:tc>
+          <w:tcPr>
+            <w:tcBorders/>
+            <w:shd w:val="clear" w:color="auto" w:fill="FFFFFF"/>
+            <w:tcMar>
+              <w:top w:w="0" w:type="dxa"/>
+              <w:bottom w:w="0" w:type="dxa"/>
+              <w:left w:w="0" w:type="dxa"/>
+              <w:right w:w="0" w:type="dxa"/>
+            </w:tcMar>
+            <w:vAlign w:val="center"/>
+          </w:tcPr>
+          <w:p>
+            <w:pPr>
+              <w:jc w:val="center"/>
+              <w:spacing w:after="100" w:before="100" w:line="240"/>
+              <w:ind w:firstLine="0" w:left="100" w:right="100"/>
+            </w:pPr>
+            <w:r>
+              <w:rPr>
+                <w:rFonts w:ascii="Helvetica" w:hAnsi="Helvetica" w:eastAsia="Helvetica" w:cs="Helvetica"/>
+                <w:sz w:val="22"/>
+                <w:szCs w:val="22"/>
+                <w:color w:val="000000"/>
+              </w:rPr>
+              <w:t xml:space="preserve">0 (0%)</w:t>
+            </w:r>
+          </w:p>
+        </w:tc>
+        <w:tc>
+          <w:tcPr>
+            <w:tcBorders/>
+            <w:shd w:val="clear" w:color="auto" w:fill="FFFFFF"/>
+            <w:tcMar>
+              <w:top w:w="0" w:type="dxa"/>
+              <w:bottom w:w="0" w:type="dxa"/>
+              <w:left w:w="0" w:type="dxa"/>
+              <w:right w:w="0" w:type="dxa"/>
+            </w:tcMar>
+            <w:vAlign w:val="center"/>
+          </w:tcPr>
+          <w:p>
+            <w:pPr>
+              <w:jc w:val="center"/>
+              <w:spacing w:after="100" w:before="100" w:line="240"/>
+              <w:ind w:firstLine="0" w:left="100" w:right="100"/>
+            </w:pPr>
+            <w:r>
+              <w:rPr>
+                <w:rFonts w:ascii="Helvetica" w:hAnsi="Helvetica" w:eastAsia="Helvetica" w:cs="Helvetica"/>
+                <w:sz w:val="22"/>
+                <w:szCs w:val="22"/>
+                <w:color w:val="000000"/>
+              </w:rPr>
+              <w:t xml:space="preserve">0 (0%)</w:t>
+            </w:r>
+          </w:p>
+        </w:tc>
+        <w:tc>
+          <w:tcPr>
+            <w:tcBorders/>
+            <w:shd w:val="clear" w:color="auto" w:fill="FFFFFF"/>
+            <w:tcMar>
+              <w:top w:w="0" w:type="dxa"/>
+              <w:bottom w:w="0" w:type="dxa"/>
+              <w:left w:w="0" w:type="dxa"/>
+              <w:right w:w="0" w:type="dxa"/>
+            </w:tcMar>
+            <w:vAlign w:val="center"/>
+          </w:tcPr>
+          <w:p>
+            <w:pPr>
+              <w:jc w:val="center"/>
+              <w:spacing w:after="100" w:before="100" w:line="240"/>
+              <w:ind w:firstLine="0" w:left="100" w:right="100"/>
+            </w:pPr>
+            <w:r>
+              <w:rPr>
+                <w:rFonts w:ascii="Helvetica" w:hAnsi="Helvetica" w:eastAsia="Helvetica" w:cs="Helvetica"/>
+                <w:sz w:val="22"/>
+                <w:szCs w:val="22"/>
+                <w:color w:val="000000"/>
+              </w:rPr>
+              <w:t xml:space="preserve">11 (3.9%)</w:t>
+            </w:r>
+          </w:p>
+        </w:tc>
+      </w:tr>
+      <w:tr>
+        <w:trPr>
+          <w:cantSplit/>
           <w:trHeight w:val="617" w:hRule="auto"/>
         </w:trPr>
         <w:tc>
@@ -2620,93 +2829,6 @@
                 <w:szCs w:val="22"/>
                 <w:color w:val="000000"/>
               </w:rPr>
-              <w:t xml:space="preserve">3 (3.9%)</w:t>
-            </w:r>
-          </w:p>
-        </w:tc>
-        <w:tc>
-          <w:tcPr>
-            <w:tcBorders/>
-            <w:shd w:val="clear" w:color="auto" w:fill="FFFFFF"/>
-            <w:tcMar>
-              <w:top w:w="0" w:type="dxa"/>
-              <w:bottom w:w="0" w:type="dxa"/>
-              <w:left w:w="0" w:type="dxa"/>
-              <w:right w:w="0" w:type="dxa"/>
-            </w:tcMar>
-            <w:vAlign w:val="center"/>
-          </w:tcPr>
-          <w:p>
-            <w:pPr>
-              <w:jc w:val="center"/>
-              <w:spacing w:after="100" w:before="100" w:line="240"/>
-              <w:ind w:firstLine="0" w:left="100" w:right="100"/>
-            </w:pPr>
-            <w:r>
-              <w:rPr>
-                <w:rFonts w:ascii="Helvetica" w:hAnsi="Helvetica" w:eastAsia="Helvetica" w:cs="Helvetica"/>
-                <w:sz w:val="22"/>
-                <w:szCs w:val="22"/>
-                <w:color w:val="000000"/>
-              </w:rPr>
-              <w:t xml:space="preserve">8 (7.1%)</w:t>
-            </w:r>
-          </w:p>
-        </w:tc>
-        <w:tc>
-          <w:tcPr>
-            <w:tcBorders/>
-            <w:shd w:val="clear" w:color="auto" w:fill="FFFFFF"/>
-            <w:tcMar>
-              <w:top w:w="0" w:type="dxa"/>
-              <w:bottom w:w="0" w:type="dxa"/>
-              <w:left w:w="0" w:type="dxa"/>
-              <w:right w:w="0" w:type="dxa"/>
-            </w:tcMar>
-            <w:vAlign w:val="center"/>
-          </w:tcPr>
-          <w:p>
-            <w:pPr>
-              <w:jc w:val="center"/>
-              <w:spacing w:after="100" w:before="100" w:line="240"/>
-              <w:ind w:firstLine="0" w:left="100" w:right="100"/>
-            </w:pPr>
-            <w:r>
-              <w:rPr>
-                <w:rFonts w:ascii="Helvetica" w:hAnsi="Helvetica" w:eastAsia="Helvetica" w:cs="Helvetica"/>
-                <w:sz w:val="22"/>
-                <w:szCs w:val="22"/>
-                <w:color w:val="000000"/>
-              </w:rPr>
-              <w:t xml:space="preserve">1 (2.4%)</w:t>
-            </w:r>
-          </w:p>
-        </w:tc>
-        <w:tc>
-          <w:tcPr>
-            <w:tcBorders/>
-            <w:shd w:val="clear" w:color="auto" w:fill="FFFFFF"/>
-            <w:tcMar>
-              <w:top w:w="0" w:type="dxa"/>
-              <w:bottom w:w="0" w:type="dxa"/>
-              <w:left w:w="0" w:type="dxa"/>
-              <w:right w:w="0" w:type="dxa"/>
-            </w:tcMar>
-            <w:vAlign w:val="center"/>
-          </w:tcPr>
-          <w:p>
-            <w:pPr>
-              <w:jc w:val="center"/>
-              <w:spacing w:after="100" w:before="100" w:line="240"/>
-              <w:ind w:firstLine="0" w:left="100" w:right="100"/>
-            </w:pPr>
-            <w:r>
-              <w:rPr>
-                <w:rFonts w:ascii="Helvetica" w:hAnsi="Helvetica" w:eastAsia="Helvetica" w:cs="Helvetica"/>
-                <w:sz w:val="22"/>
-                <w:szCs w:val="22"/>
-                <w:color w:val="000000"/>
-              </w:rPr>
               <w:t xml:space="preserve">0 (0%)</w:t>
             </w:r>
           </w:p>
@@ -2736,6 +2858,35 @@
                 <w:szCs w:val="22"/>
                 <w:color w:val="000000"/>
               </w:rPr>
+              <w:t xml:space="preserve">1 (0.9%)</w:t>
+            </w:r>
+          </w:p>
+        </w:tc>
+        <w:tc>
+          <w:tcPr>
+            <w:tcBorders/>
+            <w:shd w:val="clear" w:color="auto" w:fill="FFFFFF"/>
+            <w:tcMar>
+              <w:top w:w="0" w:type="dxa"/>
+              <w:bottom w:w="0" w:type="dxa"/>
+              <w:left w:w="0" w:type="dxa"/>
+              <w:right w:w="0" w:type="dxa"/>
+            </w:tcMar>
+            <w:vAlign w:val="center"/>
+          </w:tcPr>
+          <w:p>
+            <w:pPr>
+              <w:jc w:val="center"/>
+              <w:spacing w:after="100" w:before="100" w:line="240"/>
+              <w:ind w:firstLine="0" w:left="100" w:right="100"/>
+            </w:pPr>
+            <w:r>
+              <w:rPr>
+                <w:rFonts w:ascii="Helvetica" w:hAnsi="Helvetica" w:eastAsia="Helvetica" w:cs="Helvetica"/>
+                <w:sz w:val="22"/>
+                <w:szCs w:val="22"/>
+                <w:color w:val="000000"/>
+              </w:rPr>
               <w:t xml:space="preserve">0 (0%)</w:t>
             </w:r>
           </w:p>
@@ -2765,7 +2916,65 @@
                 <w:szCs w:val="22"/>
                 <w:color w:val="000000"/>
               </w:rPr>
-              <w:t xml:space="preserve">12 (4.2%)</w:t>
+              <w:t xml:space="preserve">0 (0%)</w:t>
+            </w:r>
+          </w:p>
+        </w:tc>
+        <w:tc>
+          <w:tcPr>
+            <w:tcBorders/>
+            <w:shd w:val="clear" w:color="auto" w:fill="FFFFFF"/>
+            <w:tcMar>
+              <w:top w:w="0" w:type="dxa"/>
+              <w:bottom w:w="0" w:type="dxa"/>
+              <w:left w:w="0" w:type="dxa"/>
+              <w:right w:w="0" w:type="dxa"/>
+            </w:tcMar>
+            <w:vAlign w:val="center"/>
+          </w:tcPr>
+          <w:p>
+            <w:pPr>
+              <w:jc w:val="center"/>
+              <w:spacing w:after="100" w:before="100" w:line="240"/>
+              <w:ind w:firstLine="0" w:left="100" w:right="100"/>
+            </w:pPr>
+            <w:r>
+              <w:rPr>
+                <w:rFonts w:ascii="Helvetica" w:hAnsi="Helvetica" w:eastAsia="Helvetica" w:cs="Helvetica"/>
+                <w:sz w:val="22"/>
+                <w:szCs w:val="22"/>
+                <w:color w:val="000000"/>
+              </w:rPr>
+              <w:t xml:space="preserve">0 (0%)</w:t>
+            </w:r>
+          </w:p>
+        </w:tc>
+        <w:tc>
+          <w:tcPr>
+            <w:tcBorders/>
+            <w:shd w:val="clear" w:color="auto" w:fill="FFFFFF"/>
+            <w:tcMar>
+              <w:top w:w="0" w:type="dxa"/>
+              <w:bottom w:w="0" w:type="dxa"/>
+              <w:left w:w="0" w:type="dxa"/>
+              <w:right w:w="0" w:type="dxa"/>
+            </w:tcMar>
+            <w:vAlign w:val="center"/>
+          </w:tcPr>
+          <w:p>
+            <w:pPr>
+              <w:jc w:val="center"/>
+              <w:spacing w:after="100" w:before="100" w:line="240"/>
+              <w:ind w:firstLine="0" w:left="100" w:right="100"/>
+            </w:pPr>
+            <w:r>
+              <w:rPr>
+                <w:rFonts w:ascii="Helvetica" w:hAnsi="Helvetica" w:eastAsia="Helvetica" w:cs="Helvetica"/>
+                <w:sz w:val="22"/>
+                <w:szCs w:val="22"/>
+                <w:color w:val="000000"/>
+              </w:rPr>
+              <w:t xml:space="preserve">1 (0.4%)</w:t>
             </w:r>
           </w:p>
         </w:tc>
@@ -3819,6 +4028,215 @@
       <w:tr>
         <w:trPr>
           <w:cantSplit/>
+          <w:trHeight w:val="616" w:hRule="auto"/>
+        </w:trPr>
+        <w:tc>
+          <w:tcPr>
+            <w:tcBorders/>
+            <w:shd w:val="clear" w:color="auto" w:fill="FFFFFF"/>
+            <w:tcMar>
+              <w:top w:w="0" w:type="dxa"/>
+              <w:bottom w:w="0" w:type="dxa"/>
+              <w:left w:w="0" w:type="dxa"/>
+              <w:right w:w="0" w:type="dxa"/>
+            </w:tcMar>
+            <w:vAlign w:val="center"/>
+          </w:tcPr>
+          <w:p>
+            <w:pPr>
+              <w:jc w:val="left"/>
+              <w:spacing w:after="100" w:before="100" w:line="240"/>
+              <w:ind w:firstLine="0" w:left="100" w:right="100"/>
+            </w:pPr>
+            <w:r>
+              <w:rPr>
+                <w:rFonts w:ascii="Helvetica" w:hAnsi="Helvetica" w:eastAsia="Helvetica" w:cs="Helvetica"/>
+                <w:sz w:val="22"/>
+                <w:szCs w:val="22"/>
+                <w:color w:val="000000"/>
+              </w:rPr>
+              <w:t xml:space="preserve">  Don't know</w:t>
+            </w:r>
+          </w:p>
+        </w:tc>
+        <w:tc>
+          <w:tcPr>
+            <w:tcBorders/>
+            <w:shd w:val="clear" w:color="auto" w:fill="FFFFFF"/>
+            <w:tcMar>
+              <w:top w:w="0" w:type="dxa"/>
+              <w:bottom w:w="0" w:type="dxa"/>
+              <w:left w:w="0" w:type="dxa"/>
+              <w:right w:w="0" w:type="dxa"/>
+            </w:tcMar>
+            <w:vAlign w:val="center"/>
+          </w:tcPr>
+          <w:p>
+            <w:pPr>
+              <w:jc w:val="center"/>
+              <w:spacing w:after="100" w:before="100" w:line="240"/>
+              <w:ind w:firstLine="0" w:left="100" w:right="100"/>
+            </w:pPr>
+            <w:r>
+              <w:rPr>
+                <w:rFonts w:ascii="Helvetica" w:hAnsi="Helvetica" w:eastAsia="Helvetica" w:cs="Helvetica"/>
+                <w:sz w:val="22"/>
+                <w:szCs w:val="22"/>
+                <w:color w:val="000000"/>
+              </w:rPr>
+              <w:t xml:space="preserve">8 (10.5%)</w:t>
+            </w:r>
+          </w:p>
+        </w:tc>
+        <w:tc>
+          <w:tcPr>
+            <w:tcBorders/>
+            <w:shd w:val="clear" w:color="auto" w:fill="FFFFFF"/>
+            <w:tcMar>
+              <w:top w:w="0" w:type="dxa"/>
+              <w:bottom w:w="0" w:type="dxa"/>
+              <w:left w:w="0" w:type="dxa"/>
+              <w:right w:w="0" w:type="dxa"/>
+            </w:tcMar>
+            <w:vAlign w:val="center"/>
+          </w:tcPr>
+          <w:p>
+            <w:pPr>
+              <w:jc w:val="center"/>
+              <w:spacing w:after="100" w:before="100" w:line="240"/>
+              <w:ind w:firstLine="0" w:left="100" w:right="100"/>
+            </w:pPr>
+            <w:r>
+              <w:rPr>
+                <w:rFonts w:ascii="Helvetica" w:hAnsi="Helvetica" w:eastAsia="Helvetica" w:cs="Helvetica"/>
+                <w:sz w:val="22"/>
+                <w:szCs w:val="22"/>
+                <w:color w:val="000000"/>
+              </w:rPr>
+              <w:t xml:space="preserve">7 (6.2%)</w:t>
+            </w:r>
+          </w:p>
+        </w:tc>
+        <w:tc>
+          <w:tcPr>
+            <w:tcBorders/>
+            <w:shd w:val="clear" w:color="auto" w:fill="FFFFFF"/>
+            <w:tcMar>
+              <w:top w:w="0" w:type="dxa"/>
+              <w:bottom w:w="0" w:type="dxa"/>
+              <w:left w:w="0" w:type="dxa"/>
+              <w:right w:w="0" w:type="dxa"/>
+            </w:tcMar>
+            <w:vAlign w:val="center"/>
+          </w:tcPr>
+          <w:p>
+            <w:pPr>
+              <w:jc w:val="center"/>
+              <w:spacing w:after="100" w:before="100" w:line="240"/>
+              <w:ind w:firstLine="0" w:left="100" w:right="100"/>
+            </w:pPr>
+            <w:r>
+              <w:rPr>
+                <w:rFonts w:ascii="Helvetica" w:hAnsi="Helvetica" w:eastAsia="Helvetica" w:cs="Helvetica"/>
+                <w:sz w:val="22"/>
+                <w:szCs w:val="22"/>
+                <w:color w:val="000000"/>
+              </w:rPr>
+              <w:t xml:space="preserve">2 (4.8%)</w:t>
+            </w:r>
+          </w:p>
+        </w:tc>
+        <w:tc>
+          <w:tcPr>
+            <w:tcBorders/>
+            <w:shd w:val="clear" w:color="auto" w:fill="FFFFFF"/>
+            <w:tcMar>
+              <w:top w:w="0" w:type="dxa"/>
+              <w:bottom w:w="0" w:type="dxa"/>
+              <w:left w:w="0" w:type="dxa"/>
+              <w:right w:w="0" w:type="dxa"/>
+            </w:tcMar>
+            <w:vAlign w:val="center"/>
+          </w:tcPr>
+          <w:p>
+            <w:pPr>
+              <w:jc w:val="center"/>
+              <w:spacing w:after="100" w:before="100" w:line="240"/>
+              <w:ind w:firstLine="0" w:left="100" w:right="100"/>
+            </w:pPr>
+            <w:r>
+              <w:rPr>
+                <w:rFonts w:ascii="Helvetica" w:hAnsi="Helvetica" w:eastAsia="Helvetica" w:cs="Helvetica"/>
+                <w:sz w:val="22"/>
+                <w:szCs w:val="22"/>
+                <w:color w:val="000000"/>
+              </w:rPr>
+              <w:t xml:space="preserve">2 (4.1%)</w:t>
+            </w:r>
+          </w:p>
+        </w:tc>
+        <w:tc>
+          <w:tcPr>
+            <w:tcBorders/>
+            <w:shd w:val="clear" w:color="auto" w:fill="FFFFFF"/>
+            <w:tcMar>
+              <w:top w:w="0" w:type="dxa"/>
+              <w:bottom w:w="0" w:type="dxa"/>
+              <w:left w:w="0" w:type="dxa"/>
+              <w:right w:w="0" w:type="dxa"/>
+            </w:tcMar>
+            <w:vAlign w:val="center"/>
+          </w:tcPr>
+          <w:p>
+            <w:pPr>
+              <w:jc w:val="center"/>
+              <w:spacing w:after="100" w:before="100" w:line="240"/>
+              <w:ind w:firstLine="0" w:left="100" w:right="100"/>
+            </w:pPr>
+            <w:r>
+              <w:rPr>
+                <w:rFonts w:ascii="Helvetica" w:hAnsi="Helvetica" w:eastAsia="Helvetica" w:cs="Helvetica"/>
+                <w:sz w:val="22"/>
+                <w:szCs w:val="22"/>
+                <w:color w:val="000000"/>
+              </w:rPr>
+              <w:t xml:space="preserve">0 (0%)</w:t>
+            </w:r>
+          </w:p>
+        </w:tc>
+        <w:tc>
+          <w:tcPr>
+            <w:tcBorders/>
+            <w:shd w:val="clear" w:color="auto" w:fill="FFFFFF"/>
+            <w:tcMar>
+              <w:top w:w="0" w:type="dxa"/>
+              <w:bottom w:w="0" w:type="dxa"/>
+              <w:left w:w="0" w:type="dxa"/>
+              <w:right w:w="0" w:type="dxa"/>
+            </w:tcMar>
+            <w:vAlign w:val="center"/>
+          </w:tcPr>
+          <w:p>
+            <w:pPr>
+              <w:jc w:val="center"/>
+              <w:spacing w:after="100" w:before="100" w:line="240"/>
+              <w:ind w:firstLine="0" w:left="100" w:right="100"/>
+            </w:pPr>
+            <w:r>
+              <w:rPr>
+                <w:rFonts w:ascii="Helvetica" w:hAnsi="Helvetica" w:eastAsia="Helvetica" w:cs="Helvetica"/>
+                <w:sz w:val="22"/>
+                <w:szCs w:val="22"/>
+                <w:color w:val="000000"/>
+              </w:rPr>
+              <w:t xml:space="preserve">19 (6.7%)</w:t>
+            </w:r>
+          </w:p>
+        </w:tc>
+      </w:tr>
+      <w:tr>
+        <w:trPr>
+          <w:cantSplit/>
           <w:trHeight w:val="617" w:hRule="auto"/>
         </w:trPr>
         <w:tc>
@@ -3875,122 +4293,6 @@
                 <w:szCs w:val="22"/>
                 <w:color w:val="000000"/>
               </w:rPr>
-              <w:t xml:space="preserve">8 (10.5%)</w:t>
-            </w:r>
-          </w:p>
-        </w:tc>
-        <w:tc>
-          <w:tcPr>
-            <w:tcBorders/>
-            <w:shd w:val="clear" w:color="auto" w:fill="FFFFFF"/>
-            <w:tcMar>
-              <w:top w:w="0" w:type="dxa"/>
-              <w:bottom w:w="0" w:type="dxa"/>
-              <w:left w:w="0" w:type="dxa"/>
-              <w:right w:w="0" w:type="dxa"/>
-            </w:tcMar>
-            <w:vAlign w:val="center"/>
-          </w:tcPr>
-          <w:p>
-            <w:pPr>
-              <w:jc w:val="center"/>
-              <w:spacing w:after="100" w:before="100" w:line="240"/>
-              <w:ind w:firstLine="0" w:left="100" w:right="100"/>
-            </w:pPr>
-            <w:r>
-              <w:rPr>
-                <w:rFonts w:ascii="Helvetica" w:hAnsi="Helvetica" w:eastAsia="Helvetica" w:cs="Helvetica"/>
-                <w:sz w:val="22"/>
-                <w:szCs w:val="22"/>
-                <w:color w:val="000000"/>
-              </w:rPr>
-              <w:t xml:space="preserve">8 (7.1%)</w:t>
-            </w:r>
-          </w:p>
-        </w:tc>
-        <w:tc>
-          <w:tcPr>
-            <w:tcBorders/>
-            <w:shd w:val="clear" w:color="auto" w:fill="FFFFFF"/>
-            <w:tcMar>
-              <w:top w:w="0" w:type="dxa"/>
-              <w:bottom w:w="0" w:type="dxa"/>
-              <w:left w:w="0" w:type="dxa"/>
-              <w:right w:w="0" w:type="dxa"/>
-            </w:tcMar>
-            <w:vAlign w:val="center"/>
-          </w:tcPr>
-          <w:p>
-            <w:pPr>
-              <w:jc w:val="center"/>
-              <w:spacing w:after="100" w:before="100" w:line="240"/>
-              <w:ind w:firstLine="0" w:left="100" w:right="100"/>
-            </w:pPr>
-            <w:r>
-              <w:rPr>
-                <w:rFonts w:ascii="Helvetica" w:hAnsi="Helvetica" w:eastAsia="Helvetica" w:cs="Helvetica"/>
-                <w:sz w:val="22"/>
-                <w:szCs w:val="22"/>
-                <w:color w:val="000000"/>
-              </w:rPr>
-              <w:t xml:space="preserve">2 (4.8%)</w:t>
-            </w:r>
-          </w:p>
-        </w:tc>
-        <w:tc>
-          <w:tcPr>
-            <w:tcBorders/>
-            <w:shd w:val="clear" w:color="auto" w:fill="FFFFFF"/>
-            <w:tcMar>
-              <w:top w:w="0" w:type="dxa"/>
-              <w:bottom w:w="0" w:type="dxa"/>
-              <w:left w:w="0" w:type="dxa"/>
-              <w:right w:w="0" w:type="dxa"/>
-            </w:tcMar>
-            <w:vAlign w:val="center"/>
-          </w:tcPr>
-          <w:p>
-            <w:pPr>
-              <w:jc w:val="center"/>
-              <w:spacing w:after="100" w:before="100" w:line="240"/>
-              <w:ind w:firstLine="0" w:left="100" w:right="100"/>
-            </w:pPr>
-            <w:r>
-              <w:rPr>
-                <w:rFonts w:ascii="Helvetica" w:hAnsi="Helvetica" w:eastAsia="Helvetica" w:cs="Helvetica"/>
-                <w:sz w:val="22"/>
-                <w:szCs w:val="22"/>
-                <w:color w:val="000000"/>
-              </w:rPr>
-              <w:t xml:space="preserve">2 (4.1%)</w:t>
-            </w:r>
-          </w:p>
-        </w:tc>
-        <w:tc>
-          <w:tcPr>
-            <w:tcBorders/>
-            <w:shd w:val="clear" w:color="auto" w:fill="FFFFFF"/>
-            <w:tcMar>
-              <w:top w:w="0" w:type="dxa"/>
-              <w:bottom w:w="0" w:type="dxa"/>
-              <w:left w:w="0" w:type="dxa"/>
-              <w:right w:w="0" w:type="dxa"/>
-            </w:tcMar>
-            <w:vAlign w:val="center"/>
-          </w:tcPr>
-          <w:p>
-            <w:pPr>
-              <w:jc w:val="center"/>
-              <w:spacing w:after="100" w:before="100" w:line="240"/>
-              <w:ind w:firstLine="0" w:left="100" w:right="100"/>
-            </w:pPr>
-            <w:r>
-              <w:rPr>
-                <w:rFonts w:ascii="Helvetica" w:hAnsi="Helvetica" w:eastAsia="Helvetica" w:cs="Helvetica"/>
-                <w:sz w:val="22"/>
-                <w:szCs w:val="22"/>
-                <w:color w:val="000000"/>
-              </w:rPr>
               <w:t xml:space="preserve">0 (0%)</w:t>
             </w:r>
           </w:p>
@@ -4020,7 +4322,123 @@
                 <w:szCs w:val="22"/>
                 <w:color w:val="000000"/>
               </w:rPr>
-              <w:t xml:space="preserve">20 (7.1%)</w:t>
+              <w:t xml:space="preserve">1 (0.9%)</w:t>
+            </w:r>
+          </w:p>
+        </w:tc>
+        <w:tc>
+          <w:tcPr>
+            <w:tcBorders/>
+            <w:shd w:val="clear" w:color="auto" w:fill="FFFFFF"/>
+            <w:tcMar>
+              <w:top w:w="0" w:type="dxa"/>
+              <w:bottom w:w="0" w:type="dxa"/>
+              <w:left w:w="0" w:type="dxa"/>
+              <w:right w:w="0" w:type="dxa"/>
+            </w:tcMar>
+            <w:vAlign w:val="center"/>
+          </w:tcPr>
+          <w:p>
+            <w:pPr>
+              <w:jc w:val="center"/>
+              <w:spacing w:after="100" w:before="100" w:line="240"/>
+              <w:ind w:firstLine="0" w:left="100" w:right="100"/>
+            </w:pPr>
+            <w:r>
+              <w:rPr>
+                <w:rFonts w:ascii="Helvetica" w:hAnsi="Helvetica" w:eastAsia="Helvetica" w:cs="Helvetica"/>
+                <w:sz w:val="22"/>
+                <w:szCs w:val="22"/>
+                <w:color w:val="000000"/>
+              </w:rPr>
+              <w:t xml:space="preserve">0 (0%)</w:t>
+            </w:r>
+          </w:p>
+        </w:tc>
+        <w:tc>
+          <w:tcPr>
+            <w:tcBorders/>
+            <w:shd w:val="clear" w:color="auto" w:fill="FFFFFF"/>
+            <w:tcMar>
+              <w:top w:w="0" w:type="dxa"/>
+              <w:bottom w:w="0" w:type="dxa"/>
+              <w:left w:w="0" w:type="dxa"/>
+              <w:right w:w="0" w:type="dxa"/>
+            </w:tcMar>
+            <w:vAlign w:val="center"/>
+          </w:tcPr>
+          <w:p>
+            <w:pPr>
+              <w:jc w:val="center"/>
+              <w:spacing w:after="100" w:before="100" w:line="240"/>
+              <w:ind w:firstLine="0" w:left="100" w:right="100"/>
+            </w:pPr>
+            <w:r>
+              <w:rPr>
+                <w:rFonts w:ascii="Helvetica" w:hAnsi="Helvetica" w:eastAsia="Helvetica" w:cs="Helvetica"/>
+                <w:sz w:val="22"/>
+                <w:szCs w:val="22"/>
+                <w:color w:val="000000"/>
+              </w:rPr>
+              <w:t xml:space="preserve">0 (0%)</w:t>
+            </w:r>
+          </w:p>
+        </w:tc>
+        <w:tc>
+          <w:tcPr>
+            <w:tcBorders/>
+            <w:shd w:val="clear" w:color="auto" w:fill="FFFFFF"/>
+            <w:tcMar>
+              <w:top w:w="0" w:type="dxa"/>
+              <w:bottom w:w="0" w:type="dxa"/>
+              <w:left w:w="0" w:type="dxa"/>
+              <w:right w:w="0" w:type="dxa"/>
+            </w:tcMar>
+            <w:vAlign w:val="center"/>
+          </w:tcPr>
+          <w:p>
+            <w:pPr>
+              <w:jc w:val="center"/>
+              <w:spacing w:after="100" w:before="100" w:line="240"/>
+              <w:ind w:firstLine="0" w:left="100" w:right="100"/>
+            </w:pPr>
+            <w:r>
+              <w:rPr>
+                <w:rFonts w:ascii="Helvetica" w:hAnsi="Helvetica" w:eastAsia="Helvetica" w:cs="Helvetica"/>
+                <w:sz w:val="22"/>
+                <w:szCs w:val="22"/>
+                <w:color w:val="000000"/>
+              </w:rPr>
+              <w:t xml:space="preserve">0 (0%)</w:t>
+            </w:r>
+          </w:p>
+        </w:tc>
+        <w:tc>
+          <w:tcPr>
+            <w:tcBorders/>
+            <w:shd w:val="clear" w:color="auto" w:fill="FFFFFF"/>
+            <w:tcMar>
+              <w:top w:w="0" w:type="dxa"/>
+              <w:bottom w:w="0" w:type="dxa"/>
+              <w:left w:w="0" w:type="dxa"/>
+              <w:right w:w="0" w:type="dxa"/>
+            </w:tcMar>
+            <w:vAlign w:val="center"/>
+          </w:tcPr>
+          <w:p>
+            <w:pPr>
+              <w:jc w:val="center"/>
+              <w:spacing w:after="100" w:before="100" w:line="240"/>
+              <w:ind w:firstLine="0" w:left="100" w:right="100"/>
+            </w:pPr>
+            <w:r>
+              <w:rPr>
+                <w:rFonts w:ascii="Helvetica" w:hAnsi="Helvetica" w:eastAsia="Helvetica" w:cs="Helvetica"/>
+                <w:sz w:val="22"/>
+                <w:szCs w:val="22"/>
+                <w:color w:val="000000"/>
+              </w:rPr>
+              <w:t xml:space="preserve">1 (0.4%)</w:t>
             </w:r>
           </w:p>
         </w:tc>
@@ -5074,6 +5492,215 @@
       <w:tr>
         <w:trPr>
           <w:cantSplit/>
+          <w:trHeight w:val="616" w:hRule="auto"/>
+        </w:trPr>
+        <w:tc>
+          <w:tcPr>
+            <w:tcBorders/>
+            <w:shd w:val="clear" w:color="auto" w:fill="FFFFFF"/>
+            <w:tcMar>
+              <w:top w:w="0" w:type="dxa"/>
+              <w:bottom w:w="0" w:type="dxa"/>
+              <w:left w:w="0" w:type="dxa"/>
+              <w:right w:w="0" w:type="dxa"/>
+            </w:tcMar>
+            <w:vAlign w:val="center"/>
+          </w:tcPr>
+          <w:p>
+            <w:pPr>
+              <w:jc w:val="left"/>
+              <w:spacing w:after="100" w:before="100" w:line="240"/>
+              <w:ind w:firstLine="0" w:left="100" w:right="100"/>
+            </w:pPr>
+            <w:r>
+              <w:rPr>
+                <w:rFonts w:ascii="Helvetica" w:hAnsi="Helvetica" w:eastAsia="Helvetica" w:cs="Helvetica"/>
+                <w:sz w:val="22"/>
+                <w:szCs w:val="22"/>
+                <w:color w:val="000000"/>
+              </w:rPr>
+              <w:t xml:space="preserve">  Don't know</w:t>
+            </w:r>
+          </w:p>
+        </w:tc>
+        <w:tc>
+          <w:tcPr>
+            <w:tcBorders/>
+            <w:shd w:val="clear" w:color="auto" w:fill="FFFFFF"/>
+            <w:tcMar>
+              <w:top w:w="0" w:type="dxa"/>
+              <w:bottom w:w="0" w:type="dxa"/>
+              <w:left w:w="0" w:type="dxa"/>
+              <w:right w:w="0" w:type="dxa"/>
+            </w:tcMar>
+            <w:vAlign w:val="center"/>
+          </w:tcPr>
+          <w:p>
+            <w:pPr>
+              <w:jc w:val="center"/>
+              <w:spacing w:after="100" w:before="100" w:line="240"/>
+              <w:ind w:firstLine="0" w:left="100" w:right="100"/>
+            </w:pPr>
+            <w:r>
+              <w:rPr>
+                <w:rFonts w:ascii="Helvetica" w:hAnsi="Helvetica" w:eastAsia="Helvetica" w:cs="Helvetica"/>
+                <w:sz w:val="22"/>
+                <w:szCs w:val="22"/>
+                <w:color w:val="000000"/>
+              </w:rPr>
+              <w:t xml:space="preserve">5 (6.6%)</w:t>
+            </w:r>
+          </w:p>
+        </w:tc>
+        <w:tc>
+          <w:tcPr>
+            <w:tcBorders/>
+            <w:shd w:val="clear" w:color="auto" w:fill="FFFFFF"/>
+            <w:tcMar>
+              <w:top w:w="0" w:type="dxa"/>
+              <w:bottom w:w="0" w:type="dxa"/>
+              <w:left w:w="0" w:type="dxa"/>
+              <w:right w:w="0" w:type="dxa"/>
+            </w:tcMar>
+            <w:vAlign w:val="center"/>
+          </w:tcPr>
+          <w:p>
+            <w:pPr>
+              <w:jc w:val="center"/>
+              <w:spacing w:after="100" w:before="100" w:line="240"/>
+              <w:ind w:firstLine="0" w:left="100" w:right="100"/>
+            </w:pPr>
+            <w:r>
+              <w:rPr>
+                <w:rFonts w:ascii="Helvetica" w:hAnsi="Helvetica" w:eastAsia="Helvetica" w:cs="Helvetica"/>
+                <w:sz w:val="22"/>
+                <w:szCs w:val="22"/>
+                <w:color w:val="000000"/>
+              </w:rPr>
+              <w:t xml:space="preserve">26 (23.0%)</w:t>
+            </w:r>
+          </w:p>
+        </w:tc>
+        <w:tc>
+          <w:tcPr>
+            <w:tcBorders/>
+            <w:shd w:val="clear" w:color="auto" w:fill="FFFFFF"/>
+            <w:tcMar>
+              <w:top w:w="0" w:type="dxa"/>
+              <w:bottom w:w="0" w:type="dxa"/>
+              <w:left w:w="0" w:type="dxa"/>
+              <w:right w:w="0" w:type="dxa"/>
+            </w:tcMar>
+            <w:vAlign w:val="center"/>
+          </w:tcPr>
+          <w:p>
+            <w:pPr>
+              <w:jc w:val="center"/>
+              <w:spacing w:after="100" w:before="100" w:line="240"/>
+              <w:ind w:firstLine="0" w:left="100" w:right="100"/>
+            </w:pPr>
+            <w:r>
+              <w:rPr>
+                <w:rFonts w:ascii="Helvetica" w:hAnsi="Helvetica" w:eastAsia="Helvetica" w:cs="Helvetica"/>
+                <w:sz w:val="22"/>
+                <w:szCs w:val="22"/>
+                <w:color w:val="000000"/>
+              </w:rPr>
+              <w:t xml:space="preserve">3 (7.1%)</w:t>
+            </w:r>
+          </w:p>
+        </w:tc>
+        <w:tc>
+          <w:tcPr>
+            <w:tcBorders/>
+            <w:shd w:val="clear" w:color="auto" w:fill="FFFFFF"/>
+            <w:tcMar>
+              <w:top w:w="0" w:type="dxa"/>
+              <w:bottom w:w="0" w:type="dxa"/>
+              <w:left w:w="0" w:type="dxa"/>
+              <w:right w:w="0" w:type="dxa"/>
+            </w:tcMar>
+            <w:vAlign w:val="center"/>
+          </w:tcPr>
+          <w:p>
+            <w:pPr>
+              <w:jc w:val="center"/>
+              <w:spacing w:after="100" w:before="100" w:line="240"/>
+              <w:ind w:firstLine="0" w:left="100" w:right="100"/>
+            </w:pPr>
+            <w:r>
+              <w:rPr>
+                <w:rFonts w:ascii="Helvetica" w:hAnsi="Helvetica" w:eastAsia="Helvetica" w:cs="Helvetica"/>
+                <w:sz w:val="22"/>
+                <w:szCs w:val="22"/>
+                <w:color w:val="000000"/>
+              </w:rPr>
+              <w:t xml:space="preserve">1 (2.0%)</w:t>
+            </w:r>
+          </w:p>
+        </w:tc>
+        <w:tc>
+          <w:tcPr>
+            <w:tcBorders/>
+            <w:shd w:val="clear" w:color="auto" w:fill="FFFFFF"/>
+            <w:tcMar>
+              <w:top w:w="0" w:type="dxa"/>
+              <w:bottom w:w="0" w:type="dxa"/>
+              <w:left w:w="0" w:type="dxa"/>
+              <w:right w:w="0" w:type="dxa"/>
+            </w:tcMar>
+            <w:vAlign w:val="center"/>
+          </w:tcPr>
+          <w:p>
+            <w:pPr>
+              <w:jc w:val="center"/>
+              <w:spacing w:after="100" w:before="100" w:line="240"/>
+              <w:ind w:firstLine="0" w:left="100" w:right="100"/>
+            </w:pPr>
+            <w:r>
+              <w:rPr>
+                <w:rFonts w:ascii="Helvetica" w:hAnsi="Helvetica" w:eastAsia="Helvetica" w:cs="Helvetica"/>
+                <w:sz w:val="22"/>
+                <w:szCs w:val="22"/>
+                <w:color w:val="000000"/>
+              </w:rPr>
+              <w:t xml:space="preserve">0 (0%)</w:t>
+            </w:r>
+          </w:p>
+        </w:tc>
+        <w:tc>
+          <w:tcPr>
+            <w:tcBorders/>
+            <w:shd w:val="clear" w:color="auto" w:fill="FFFFFF"/>
+            <w:tcMar>
+              <w:top w:w="0" w:type="dxa"/>
+              <w:bottom w:w="0" w:type="dxa"/>
+              <w:left w:w="0" w:type="dxa"/>
+              <w:right w:w="0" w:type="dxa"/>
+            </w:tcMar>
+            <w:vAlign w:val="center"/>
+          </w:tcPr>
+          <w:p>
+            <w:pPr>
+              <w:jc w:val="center"/>
+              <w:spacing w:after="100" w:before="100" w:line="240"/>
+              <w:ind w:firstLine="0" w:left="100" w:right="100"/>
+            </w:pPr>
+            <w:r>
+              <w:rPr>
+                <w:rFonts w:ascii="Helvetica" w:hAnsi="Helvetica" w:eastAsia="Helvetica" w:cs="Helvetica"/>
+                <w:sz w:val="22"/>
+                <w:szCs w:val="22"/>
+                <w:color w:val="000000"/>
+              </w:rPr>
+              <w:t xml:space="preserve">35 (12.4%)</w:t>
+            </w:r>
+          </w:p>
+        </w:tc>
+      </w:tr>
+      <w:tr>
+        <w:trPr>
+          <w:cantSplit/>
           <w:trHeight w:val="617" w:hRule="auto"/>
         </w:trPr>
         <w:tc>
@@ -5130,94 +5757,36 @@
                 <w:szCs w:val="22"/>
                 <w:color w:val="000000"/>
               </w:rPr>
-              <w:t xml:space="preserve">6 (7.9%)</w:t>
-            </w:r>
-          </w:p>
-        </w:tc>
-        <w:tc>
-          <w:tcPr>
-            <w:tcBorders/>
-            <w:shd w:val="clear" w:color="auto" w:fill="FFFFFF"/>
-            <w:tcMar>
-              <w:top w:w="0" w:type="dxa"/>
-              <w:bottom w:w="0" w:type="dxa"/>
-              <w:left w:w="0" w:type="dxa"/>
-              <w:right w:w="0" w:type="dxa"/>
-            </w:tcMar>
-            <w:vAlign w:val="center"/>
-          </w:tcPr>
-          <w:p>
-            <w:pPr>
-              <w:jc w:val="center"/>
-              <w:spacing w:after="100" w:before="100" w:line="240"/>
-              <w:ind w:firstLine="0" w:left="100" w:right="100"/>
-            </w:pPr>
-            <w:r>
-              <w:rPr>
-                <w:rFonts w:ascii="Helvetica" w:hAnsi="Helvetica" w:eastAsia="Helvetica" w:cs="Helvetica"/>
-                <w:sz w:val="22"/>
-                <w:szCs w:val="22"/>
-                <w:color w:val="000000"/>
-              </w:rPr>
-              <w:t xml:space="preserve">27 (23.9%)</w:t>
-            </w:r>
-          </w:p>
-        </w:tc>
-        <w:tc>
-          <w:tcPr>
-            <w:tcBorders/>
-            <w:shd w:val="clear" w:color="auto" w:fill="FFFFFF"/>
-            <w:tcMar>
-              <w:top w:w="0" w:type="dxa"/>
-              <w:bottom w:w="0" w:type="dxa"/>
-              <w:left w:w="0" w:type="dxa"/>
-              <w:right w:w="0" w:type="dxa"/>
-            </w:tcMar>
-            <w:vAlign w:val="center"/>
-          </w:tcPr>
-          <w:p>
-            <w:pPr>
-              <w:jc w:val="center"/>
-              <w:spacing w:after="100" w:before="100" w:line="240"/>
-              <w:ind w:firstLine="0" w:left="100" w:right="100"/>
-            </w:pPr>
-            <w:r>
-              <w:rPr>
-                <w:rFonts w:ascii="Helvetica" w:hAnsi="Helvetica" w:eastAsia="Helvetica" w:cs="Helvetica"/>
-                <w:sz w:val="22"/>
-                <w:szCs w:val="22"/>
-                <w:color w:val="000000"/>
-              </w:rPr>
-              <w:t xml:space="preserve">3 (7.1%)</w:t>
-            </w:r>
-          </w:p>
-        </w:tc>
-        <w:tc>
-          <w:tcPr>
-            <w:tcBorders/>
-            <w:shd w:val="clear" w:color="auto" w:fill="FFFFFF"/>
-            <w:tcMar>
-              <w:top w:w="0" w:type="dxa"/>
-              <w:bottom w:w="0" w:type="dxa"/>
-              <w:left w:w="0" w:type="dxa"/>
-              <w:right w:w="0" w:type="dxa"/>
-            </w:tcMar>
-            <w:vAlign w:val="center"/>
-          </w:tcPr>
-          <w:p>
-            <w:pPr>
-              <w:jc w:val="center"/>
-              <w:spacing w:after="100" w:before="100" w:line="240"/>
-              <w:ind w:firstLine="0" w:left="100" w:right="100"/>
-            </w:pPr>
-            <w:r>
-              <w:rPr>
-                <w:rFonts w:ascii="Helvetica" w:hAnsi="Helvetica" w:eastAsia="Helvetica" w:cs="Helvetica"/>
-                <w:sz w:val="22"/>
-                <w:szCs w:val="22"/>
-                <w:color w:val="000000"/>
-              </w:rPr>
-              <w:t xml:space="preserve">1 (2.0%)</w:t>
+              <w:t xml:space="preserve">1 (1.3%)</w:t>
+            </w:r>
+          </w:p>
+        </w:tc>
+        <w:tc>
+          <w:tcPr>
+            <w:tcBorders/>
+            <w:shd w:val="clear" w:color="auto" w:fill="FFFFFF"/>
+            <w:tcMar>
+              <w:top w:w="0" w:type="dxa"/>
+              <w:bottom w:w="0" w:type="dxa"/>
+              <w:left w:w="0" w:type="dxa"/>
+              <w:right w:w="0" w:type="dxa"/>
+            </w:tcMar>
+            <w:vAlign w:val="center"/>
+          </w:tcPr>
+          <w:p>
+            <w:pPr>
+              <w:jc w:val="center"/>
+              <w:spacing w:after="100" w:before="100" w:line="240"/>
+              <w:ind w:firstLine="0" w:left="100" w:right="100"/>
+            </w:pPr>
+            <w:r>
+              <w:rPr>
+                <w:rFonts w:ascii="Helvetica" w:hAnsi="Helvetica" w:eastAsia="Helvetica" w:cs="Helvetica"/>
+                <w:sz w:val="22"/>
+                <w:szCs w:val="22"/>
+                <w:color w:val="000000"/>
+              </w:rPr>
+              <w:t xml:space="preserve">1 (0.9%)</w:t>
             </w:r>
           </w:p>
         </w:tc>
@@ -5275,7 +5844,65 @@
                 <w:szCs w:val="22"/>
                 <w:color w:val="000000"/>
               </w:rPr>
-              <w:t xml:space="preserve">37 (13.1%)</w:t>
+              <w:t xml:space="preserve">0 (0%)</w:t>
+            </w:r>
+          </w:p>
+        </w:tc>
+        <w:tc>
+          <w:tcPr>
+            <w:tcBorders/>
+            <w:shd w:val="clear" w:color="auto" w:fill="FFFFFF"/>
+            <w:tcMar>
+              <w:top w:w="0" w:type="dxa"/>
+              <w:bottom w:w="0" w:type="dxa"/>
+              <w:left w:w="0" w:type="dxa"/>
+              <w:right w:w="0" w:type="dxa"/>
+            </w:tcMar>
+            <w:vAlign w:val="center"/>
+          </w:tcPr>
+          <w:p>
+            <w:pPr>
+              <w:jc w:val="center"/>
+              <w:spacing w:after="100" w:before="100" w:line="240"/>
+              <w:ind w:firstLine="0" w:left="100" w:right="100"/>
+            </w:pPr>
+            <w:r>
+              <w:rPr>
+                <w:rFonts w:ascii="Helvetica" w:hAnsi="Helvetica" w:eastAsia="Helvetica" w:cs="Helvetica"/>
+                <w:sz w:val="22"/>
+                <w:szCs w:val="22"/>
+                <w:color w:val="000000"/>
+              </w:rPr>
+              <w:t xml:space="preserve">0 (0%)</w:t>
+            </w:r>
+          </w:p>
+        </w:tc>
+        <w:tc>
+          <w:tcPr>
+            <w:tcBorders/>
+            <w:shd w:val="clear" w:color="auto" w:fill="FFFFFF"/>
+            <w:tcMar>
+              <w:top w:w="0" w:type="dxa"/>
+              <w:bottom w:w="0" w:type="dxa"/>
+              <w:left w:w="0" w:type="dxa"/>
+              <w:right w:w="0" w:type="dxa"/>
+            </w:tcMar>
+            <w:vAlign w:val="center"/>
+          </w:tcPr>
+          <w:p>
+            <w:pPr>
+              <w:jc w:val="center"/>
+              <w:spacing w:after="100" w:before="100" w:line="240"/>
+              <w:ind w:firstLine="0" w:left="100" w:right="100"/>
+            </w:pPr>
+            <w:r>
+              <w:rPr>
+                <w:rFonts w:ascii="Helvetica" w:hAnsi="Helvetica" w:eastAsia="Helvetica" w:cs="Helvetica"/>
+                <w:sz w:val="22"/>
+                <w:szCs w:val="22"/>
+                <w:color w:val="000000"/>
+              </w:rPr>
+              <w:t xml:space="preserve">2 (0.7%)</w:t>
             </w:r>
           </w:p>
         </w:tc>
@@ -6329,6 +6956,215 @@
       <w:tr>
         <w:trPr>
           <w:cantSplit/>
+          <w:trHeight w:val="616" w:hRule="auto"/>
+        </w:trPr>
+        <w:tc>
+          <w:tcPr>
+            <w:tcBorders/>
+            <w:shd w:val="clear" w:color="auto" w:fill="FFFFFF"/>
+            <w:tcMar>
+              <w:top w:w="0" w:type="dxa"/>
+              <w:bottom w:w="0" w:type="dxa"/>
+              <w:left w:w="0" w:type="dxa"/>
+              <w:right w:w="0" w:type="dxa"/>
+            </w:tcMar>
+            <w:vAlign w:val="center"/>
+          </w:tcPr>
+          <w:p>
+            <w:pPr>
+              <w:jc w:val="left"/>
+              <w:spacing w:after="100" w:before="100" w:line="240"/>
+              <w:ind w:firstLine="0" w:left="100" w:right="100"/>
+            </w:pPr>
+            <w:r>
+              <w:rPr>
+                <w:rFonts w:ascii="Helvetica" w:hAnsi="Helvetica" w:eastAsia="Helvetica" w:cs="Helvetica"/>
+                <w:sz w:val="22"/>
+                <w:szCs w:val="22"/>
+                <w:color w:val="000000"/>
+              </w:rPr>
+              <w:t xml:space="preserve">  Don't know</w:t>
+            </w:r>
+          </w:p>
+        </w:tc>
+        <w:tc>
+          <w:tcPr>
+            <w:tcBorders/>
+            <w:shd w:val="clear" w:color="auto" w:fill="FFFFFF"/>
+            <w:tcMar>
+              <w:top w:w="0" w:type="dxa"/>
+              <w:bottom w:w="0" w:type="dxa"/>
+              <w:left w:w="0" w:type="dxa"/>
+              <w:right w:w="0" w:type="dxa"/>
+            </w:tcMar>
+            <w:vAlign w:val="center"/>
+          </w:tcPr>
+          <w:p>
+            <w:pPr>
+              <w:jc w:val="center"/>
+              <w:spacing w:after="100" w:before="100" w:line="240"/>
+              <w:ind w:firstLine="0" w:left="100" w:right="100"/>
+            </w:pPr>
+            <w:r>
+              <w:rPr>
+                <w:rFonts w:ascii="Helvetica" w:hAnsi="Helvetica" w:eastAsia="Helvetica" w:cs="Helvetica"/>
+                <w:sz w:val="22"/>
+                <w:szCs w:val="22"/>
+                <w:color w:val="000000"/>
+              </w:rPr>
+              <w:t xml:space="preserve">4 (5.3%)</w:t>
+            </w:r>
+          </w:p>
+        </w:tc>
+        <w:tc>
+          <w:tcPr>
+            <w:tcBorders/>
+            <w:shd w:val="clear" w:color="auto" w:fill="FFFFFF"/>
+            <w:tcMar>
+              <w:top w:w="0" w:type="dxa"/>
+              <w:bottom w:w="0" w:type="dxa"/>
+              <w:left w:w="0" w:type="dxa"/>
+              <w:right w:w="0" w:type="dxa"/>
+            </w:tcMar>
+            <w:vAlign w:val="center"/>
+          </w:tcPr>
+          <w:p>
+            <w:pPr>
+              <w:jc w:val="center"/>
+              <w:spacing w:after="100" w:before="100" w:line="240"/>
+              <w:ind w:firstLine="0" w:left="100" w:right="100"/>
+            </w:pPr>
+            <w:r>
+              <w:rPr>
+                <w:rFonts w:ascii="Helvetica" w:hAnsi="Helvetica" w:eastAsia="Helvetica" w:cs="Helvetica"/>
+                <w:sz w:val="22"/>
+                <w:szCs w:val="22"/>
+                <w:color w:val="000000"/>
+              </w:rPr>
+              <w:t xml:space="preserve">15 (13.3%)</w:t>
+            </w:r>
+          </w:p>
+        </w:tc>
+        <w:tc>
+          <w:tcPr>
+            <w:tcBorders/>
+            <w:shd w:val="clear" w:color="auto" w:fill="FFFFFF"/>
+            <w:tcMar>
+              <w:top w:w="0" w:type="dxa"/>
+              <w:bottom w:w="0" w:type="dxa"/>
+              <w:left w:w="0" w:type="dxa"/>
+              <w:right w:w="0" w:type="dxa"/>
+            </w:tcMar>
+            <w:vAlign w:val="center"/>
+          </w:tcPr>
+          <w:p>
+            <w:pPr>
+              <w:jc w:val="center"/>
+              <w:spacing w:after="100" w:before="100" w:line="240"/>
+              <w:ind w:firstLine="0" w:left="100" w:right="100"/>
+            </w:pPr>
+            <w:r>
+              <w:rPr>
+                <w:rFonts w:ascii="Helvetica" w:hAnsi="Helvetica" w:eastAsia="Helvetica" w:cs="Helvetica"/>
+                <w:sz w:val="22"/>
+                <w:szCs w:val="22"/>
+                <w:color w:val="000000"/>
+              </w:rPr>
+              <w:t xml:space="preserve">3 (7.1%)</w:t>
+            </w:r>
+          </w:p>
+        </w:tc>
+        <w:tc>
+          <w:tcPr>
+            <w:tcBorders/>
+            <w:shd w:val="clear" w:color="auto" w:fill="FFFFFF"/>
+            <w:tcMar>
+              <w:top w:w="0" w:type="dxa"/>
+              <w:bottom w:w="0" w:type="dxa"/>
+              <w:left w:w="0" w:type="dxa"/>
+              <w:right w:w="0" w:type="dxa"/>
+            </w:tcMar>
+            <w:vAlign w:val="center"/>
+          </w:tcPr>
+          <w:p>
+            <w:pPr>
+              <w:jc w:val="center"/>
+              <w:spacing w:after="100" w:before="100" w:line="240"/>
+              <w:ind w:firstLine="0" w:left="100" w:right="100"/>
+            </w:pPr>
+            <w:r>
+              <w:rPr>
+                <w:rFonts w:ascii="Helvetica" w:hAnsi="Helvetica" w:eastAsia="Helvetica" w:cs="Helvetica"/>
+                <w:sz w:val="22"/>
+                <w:szCs w:val="22"/>
+                <w:color w:val="000000"/>
+              </w:rPr>
+              <w:t xml:space="preserve">1 (2.0%)</w:t>
+            </w:r>
+          </w:p>
+        </w:tc>
+        <w:tc>
+          <w:tcPr>
+            <w:tcBorders/>
+            <w:shd w:val="clear" w:color="auto" w:fill="FFFFFF"/>
+            <w:tcMar>
+              <w:top w:w="0" w:type="dxa"/>
+              <w:bottom w:w="0" w:type="dxa"/>
+              <w:left w:w="0" w:type="dxa"/>
+              <w:right w:w="0" w:type="dxa"/>
+            </w:tcMar>
+            <w:vAlign w:val="center"/>
+          </w:tcPr>
+          <w:p>
+            <w:pPr>
+              <w:jc w:val="center"/>
+              <w:spacing w:after="100" w:before="100" w:line="240"/>
+              <w:ind w:firstLine="0" w:left="100" w:right="100"/>
+            </w:pPr>
+            <w:r>
+              <w:rPr>
+                <w:rFonts w:ascii="Helvetica" w:hAnsi="Helvetica" w:eastAsia="Helvetica" w:cs="Helvetica"/>
+                <w:sz w:val="22"/>
+                <w:szCs w:val="22"/>
+                <w:color w:val="000000"/>
+              </w:rPr>
+              <w:t xml:space="preserve">0 (0%)</w:t>
+            </w:r>
+          </w:p>
+        </w:tc>
+        <w:tc>
+          <w:tcPr>
+            <w:tcBorders/>
+            <w:shd w:val="clear" w:color="auto" w:fill="FFFFFF"/>
+            <w:tcMar>
+              <w:top w:w="0" w:type="dxa"/>
+              <w:bottom w:w="0" w:type="dxa"/>
+              <w:left w:w="0" w:type="dxa"/>
+              <w:right w:w="0" w:type="dxa"/>
+            </w:tcMar>
+            <w:vAlign w:val="center"/>
+          </w:tcPr>
+          <w:p>
+            <w:pPr>
+              <w:jc w:val="center"/>
+              <w:spacing w:after="100" w:before="100" w:line="240"/>
+              <w:ind w:firstLine="0" w:left="100" w:right="100"/>
+            </w:pPr>
+            <w:r>
+              <w:rPr>
+                <w:rFonts w:ascii="Helvetica" w:hAnsi="Helvetica" w:eastAsia="Helvetica" w:cs="Helvetica"/>
+                <w:sz w:val="22"/>
+                <w:szCs w:val="22"/>
+                <w:color w:val="000000"/>
+              </w:rPr>
+              <w:t xml:space="preserve">23 (8.1%)</w:t>
+            </w:r>
+          </w:p>
+        </w:tc>
+      </w:tr>
+      <w:tr>
+        <w:trPr>
+          <w:cantSplit/>
           <w:trHeight w:val="617" w:hRule="auto"/>
         </w:trPr>
         <w:tc>
@@ -6389,7 +7225,7 @@
                 <w:szCs w:val="22"/>
                 <w:color w:val="000000"/>
               </w:rPr>
-              <w:t xml:space="preserve">5 (6.6%)</w:t>
+              <w:t xml:space="preserve">1 (1.3%)</w:t>
             </w:r>
           </w:p>
         </w:tc>
@@ -6420,7 +7256,7 @@
                 <w:szCs w:val="22"/>
                 <w:color w:val="000000"/>
               </w:rPr>
-              <w:t xml:space="preserve">16 (14.2%)</w:t>
+              <w:t xml:space="preserve">1 (0.9%)</w:t>
             </w:r>
           </w:p>
         </w:tc>
@@ -6451,7 +7287,7 @@
                 <w:szCs w:val="22"/>
                 <w:color w:val="000000"/>
               </w:rPr>
-              <w:t xml:space="preserve">3 (7.1%)</w:t>
+              <w:t xml:space="preserve">0 (0%)</w:t>
             </w:r>
           </w:p>
         </w:tc>
@@ -6482,7 +7318,7 @@
                 <w:szCs w:val="22"/>
                 <w:color w:val="000000"/>
               </w:rPr>
-              <w:t xml:space="preserve">1 (2.0%)</w:t>
+              <w:t xml:space="preserve">0 (0%)</w:t>
             </w:r>
           </w:p>
         </w:tc>
@@ -6544,7 +7380,7 @@
                 <w:szCs w:val="22"/>
                 <w:color w:val="000000"/>
               </w:rPr>
-              <w:t xml:space="preserve">25 (8.8%)</w:t>
+              <w:t xml:space="preserve">2 (0.7%)</w:t>
             </w:r>
           </w:p>
         </w:tc>

</xml_diff>